<commit_message>
update 2 files and delete 1 file
</commit_message>
<xml_diff>
--- a/annexe/Analyse du besoin.docx
+++ b/annexe/Analyse du besoin.docx
@@ -58,17 +58,15 @@
           <w:sz w:val="36"/>
           <w:szCs w:val="36"/>
         </w:rPr>
-        <w:t xml:space="preserve"> entre en jeu : répondre à ces exigences, tout en restant assez versatile et polyvalent afin d’intégrer et de pouvoir répondre aux futurs demandes que pourraient avoir </w:t>
+        <w:t xml:space="preserve"> entre en jeu : répondre à ces exigences, tout en restant assez versatile et polyvalent afin d’intégrer et de pouvoir répondre aux futurs demandes que pourraient avoir les utilisateur</w:t>
       </w:r>
-      <w:proofErr w:type="gramStart"/>
       <w:r>
         <w:rPr>
           <w:sz w:val="36"/>
           <w:szCs w:val="36"/>
         </w:rPr>
-        <w:t>les utilisateur</w:t>
+        <w:t>s</w:t>
       </w:r>
-      <w:proofErr w:type="gramEnd"/>
       <w:r>
         <w:rPr>
           <w:sz w:val="36"/>

</xml_diff>